<commit_message>
feat: edit template surat tanda selesai
</commit_message>
<xml_diff>
--- a/storage/app/templates/template-surat-selesai.docx
+++ b/storage/app/templates/template-surat-selesai.docx
@@ -505,6 +505,32 @@
           <w:szCs w:val="24"/>
         </w:rPr>
         <w:t>nomor_surat_selesai</w:t>
+      </w:r>
+      <w:proofErr w:type="spellEnd"/>
+      <w:r>
+        <w:rPr>
+          <w:rFonts w:ascii="Arial" w:hAnsi="Arial" w:cs="Arial"/>
+          <w:sz w:val="24"/>
+          <w:szCs w:val="24"/>
+        </w:rPr>
+        <w:t>}</w:t>
+      </w:r>
+      <w:r>
+        <w:rPr>
+          <w:rFonts w:ascii="Arial" w:hAnsi="Arial" w:cs="Arial"/>
+          <w:sz w:val="24"/>
+          <w:szCs w:val="24"/>
+        </w:rPr>
+        <w:t>/${</w:t>
+      </w:r>
+      <w:proofErr w:type="spellStart"/>
+      <w:r>
+        <w:rPr>
+          <w:rFonts w:ascii="Arial" w:hAnsi="Arial" w:cs="Arial"/>
+          <w:sz w:val="24"/>
+          <w:szCs w:val="24"/>
+        </w:rPr>
+        <w:t>tahun_surat_selesai</w:t>
       </w:r>
       <w:proofErr w:type="spellEnd"/>
       <w:r>

</xml_diff>